<commit_message>
Update Assessment Task Two 2023.V.1.0.docx
</commit_message>
<xml_diff>
--- a/Assessment Task Two 2023.V.1.0.docx
+++ b/Assessment Task Two 2023.V.1.0.docx
@@ -5562,7 +5562,19 @@
               <w:spacing w:after="0"/>
             </w:pPr>
             <w:r>
-              <w:t>Select Data Structure name form list of names and show info in text boxes.</w:t>
+              <w:t xml:space="preserve">Select Data Structure </w:t>
+            </w:r>
+            <w:r>
+              <w:t>NAME</w:t>
+            </w:r>
+            <w:r>
+              <w:t xml:space="preserve"> f</w:t>
+            </w:r>
+            <w:r>
+              <w:t>ro</w:t>
+            </w:r>
+            <w:r>
+              <w:t>m list of names and show info in text boxes.</w:t>
             </w:r>
           </w:p>
         </w:tc>
@@ -6492,6 +6504,13 @@
                 <w:szCs w:val="24"/>
               </w:rPr>
             </w:pPr>
+            <w:r>
+              <w:rPr>
+                <w:sz w:val="24"/>
+                <w:szCs w:val="24"/>
+              </w:rPr>
+              <w:t>Draw.io</w:t>
+            </w:r>
           </w:p>
         </w:tc>
         <w:tc>
@@ -6527,6 +6546,13 @@
                 <w:szCs w:val="24"/>
               </w:rPr>
             </w:pPr>
+            <w:r>
+              <w:rPr>
+                <w:sz w:val="24"/>
+                <w:szCs w:val="24"/>
+              </w:rPr>
+              <w:t>https://app.diagrams.net/</w:t>
+            </w:r>
           </w:p>
         </w:tc>
       </w:tr>
@@ -6586,10 +6612,10 @@
                 <w:noProof/>
               </w:rPr>
               <w:drawing>
-                <wp:inline distT="0" distB="0" distL="0" distR="0" wp14:anchorId="2A47340B" wp14:editId="08A445F1">
-                  <wp:extent cx="4105275" cy="5019675"/>
-                  <wp:effectExtent l="0" t="0" r="9525" b="9525"/>
-                  <wp:docPr id="6" name="Picture 6"/>
+                <wp:inline distT="0" distB="0" distL="0" distR="0" wp14:anchorId="2AC0F58C" wp14:editId="3912CAC9">
+                  <wp:extent cx="2343804" cy="3774084"/>
+                  <wp:effectExtent l="0" t="0" r="0" b="0"/>
+                  <wp:docPr id="34" name="Picture 34"/>
                   <wp:cNvGraphicFramePr>
                     <a:graphicFrameLocks xmlns:a="http://schemas.openxmlformats.org/drawingml/2006/main" noChangeAspect="1"/>
                   </wp:cNvGraphicFramePr>
@@ -6597,23 +6623,36 @@
                     <a:graphicData uri="http://schemas.openxmlformats.org/drawingml/2006/picture">
                       <pic:pic xmlns:pic="http://schemas.openxmlformats.org/drawingml/2006/picture">
                         <pic:nvPicPr>
-                          <pic:cNvPr id="1" name=""/>
-                          <pic:cNvPicPr/>
+                          <pic:cNvPr id="0" name="Picture 1"/>
+                          <pic:cNvPicPr>
+                            <a:picLocks noChangeAspect="1" noChangeArrowheads="1"/>
+                          </pic:cNvPicPr>
                         </pic:nvPicPr>
                         <pic:blipFill>
-                          <a:blip r:embed="rId65"/>
+                          <a:blip r:embed="rId65">
+                            <a:extLst>
+                              <a:ext uri="{28A0092B-C50C-407E-A947-70E740481C1C}">
+                                <a14:useLocalDpi xmlns:a14="http://schemas.microsoft.com/office/drawing/2010/main" val="0"/>
+                              </a:ext>
+                            </a:extLst>
+                          </a:blip>
+                          <a:srcRect/>
                           <a:stretch>
                             <a:fillRect/>
                           </a:stretch>
                         </pic:blipFill>
-                        <pic:spPr>
+                        <pic:spPr bwMode="auto">
                           <a:xfrm>
                             <a:off x="0" y="0"/>
-                            <a:ext cx="4105275" cy="5019675"/>
+                            <a:ext cx="2345226" cy="3776374"/>
                           </a:xfrm>
                           <a:prstGeom prst="rect">
                             <a:avLst/>
                           </a:prstGeom>
+                          <a:noFill/>
+                          <a:ln>
+                            <a:noFill/>
+                          </a:ln>
                         </pic:spPr>
                       </pic:pic>
                     </a:graphicData>
@@ -6762,10 +6801,10 @@
                 <w:noProof/>
               </w:rPr>
               <w:drawing>
-                <wp:inline distT="0" distB="0" distL="0" distR="0" wp14:anchorId="4B265970" wp14:editId="1941F9DA">
-                  <wp:extent cx="1821180" cy="3150235"/>
-                  <wp:effectExtent l="0" t="0" r="7620" b="0"/>
-                  <wp:docPr id="29" name="Picture 29"/>
+                <wp:inline distT="0" distB="0" distL="0" distR="0" wp14:anchorId="2F27C7B9" wp14:editId="7694A737">
+                  <wp:extent cx="2009140" cy="1438275"/>
+                  <wp:effectExtent l="0" t="0" r="0" b="9525"/>
+                  <wp:docPr id="35" name="Picture 35"/>
                   <wp:cNvGraphicFramePr>
                     <a:graphicFrameLocks xmlns:a="http://schemas.openxmlformats.org/drawingml/2006/main" noChangeAspect="1"/>
                   </wp:cNvGraphicFramePr>
@@ -6773,7 +6812,7 @@
                     <a:graphicData uri="http://schemas.openxmlformats.org/drawingml/2006/picture">
                       <pic:pic xmlns:pic="http://schemas.openxmlformats.org/drawingml/2006/picture">
                         <pic:nvPicPr>
-                          <pic:cNvPr id="0" name="Picture 1"/>
+                          <pic:cNvPr id="0" name="Picture 2"/>
                           <pic:cNvPicPr>
                             <a:picLocks noChangeAspect="1" noChangeArrowheads="1"/>
                           </pic:cNvPicPr>
@@ -6794,7 +6833,7 @@
                         <pic:spPr bwMode="auto">
                           <a:xfrm>
                             <a:off x="0" y="0"/>
-                            <a:ext cx="1821180" cy="3150235"/>
+                            <a:ext cx="2009140" cy="1438275"/>
                           </a:xfrm>
                           <a:prstGeom prst="rect">
                             <a:avLst/>
@@ -7571,10 +7610,10 @@
         <w:tblLook w:val="04A0" w:firstRow="1" w:lastRow="0" w:firstColumn="1" w:lastColumn="0" w:noHBand="0" w:noVBand="1"/>
       </w:tblPr>
       <w:tblGrid>
-        <w:gridCol w:w="1980"/>
-        <w:gridCol w:w="3025"/>
-        <w:gridCol w:w="1212"/>
-        <w:gridCol w:w="3417"/>
+        <w:gridCol w:w="1092"/>
+        <w:gridCol w:w="3636"/>
+        <w:gridCol w:w="1825"/>
+        <w:gridCol w:w="4393"/>
       </w:tblGrid>
       <w:tr>
         <w:tc>
@@ -7907,6 +7946,46 @@
             <w:r>
               <w:t xml:space="preserve">  </w:t>
             </w:r>
+            <w:r>
+              <w:rPr>
+                <w:noProof/>
+              </w:rPr>
+              <w:drawing>
+                <wp:inline distT="0" distB="0" distL="0" distR="0" wp14:anchorId="52E4B35A" wp14:editId="2AC167CD">
+                  <wp:extent cx="6120130" cy="1798955"/>
+                  <wp:effectExtent l="0" t="0" r="0" b="0"/>
+                  <wp:docPr id="38" name="Picture 38"/>
+                  <wp:cNvGraphicFramePr>
+                    <a:graphicFrameLocks xmlns:a="http://schemas.openxmlformats.org/drawingml/2006/main" noChangeAspect="1"/>
+                  </wp:cNvGraphicFramePr>
+                  <a:graphic xmlns:a="http://schemas.openxmlformats.org/drawingml/2006/main">
+                    <a:graphicData uri="http://schemas.openxmlformats.org/drawingml/2006/picture">
+                      <pic:pic xmlns:pic="http://schemas.openxmlformats.org/drawingml/2006/picture">
+                        <pic:nvPicPr>
+                          <pic:cNvPr id="1" name=""/>
+                          <pic:cNvPicPr/>
+                        </pic:nvPicPr>
+                        <pic:blipFill>
+                          <a:blip r:embed="rId68"/>
+                          <a:stretch>
+                            <a:fillRect/>
+                          </a:stretch>
+                        </pic:blipFill>
+                        <pic:spPr>
+                          <a:xfrm>
+                            <a:off x="0" y="0"/>
+                            <a:ext cx="6120130" cy="1798955"/>
+                          </a:xfrm>
+                          <a:prstGeom prst="rect">
+                            <a:avLst/>
+                          </a:prstGeom>
+                        </pic:spPr>
+                      </pic:pic>
+                    </a:graphicData>
+                  </a:graphic>
+                </wp:inline>
+              </w:drawing>
+            </w:r>
           </w:p>
         </w:tc>
       </w:tr>
@@ -7973,6 +8052,46 @@
             <w:pPr>
               <w:jc w:val="center"/>
             </w:pPr>
+            <w:r>
+              <w:rPr>
+                <w:noProof/>
+              </w:rPr>
+              <w:drawing>
+                <wp:inline distT="0" distB="0" distL="0" distR="0" wp14:anchorId="540E1B12" wp14:editId="2ABB9C95">
+                  <wp:extent cx="4780563" cy="2766259"/>
+                  <wp:effectExtent l="0" t="0" r="1270" b="0"/>
+                  <wp:docPr id="31" name="Picture 31"/>
+                  <wp:cNvGraphicFramePr>
+                    <a:graphicFrameLocks xmlns:a="http://schemas.openxmlformats.org/drawingml/2006/main" noChangeAspect="1"/>
+                  </wp:cNvGraphicFramePr>
+                  <a:graphic xmlns:a="http://schemas.openxmlformats.org/drawingml/2006/main">
+                    <a:graphicData uri="http://schemas.openxmlformats.org/drawingml/2006/picture">
+                      <pic:pic xmlns:pic="http://schemas.openxmlformats.org/drawingml/2006/picture">
+                        <pic:nvPicPr>
+                          <pic:cNvPr id="1" name=""/>
+                          <pic:cNvPicPr/>
+                        </pic:nvPicPr>
+                        <pic:blipFill>
+                          <a:blip r:embed="rId69"/>
+                          <a:stretch>
+                            <a:fillRect/>
+                          </a:stretch>
+                        </pic:blipFill>
+                        <pic:spPr>
+                          <a:xfrm>
+                            <a:off x="0" y="0"/>
+                            <a:ext cx="4783095" cy="2767724"/>
+                          </a:xfrm>
+                          <a:prstGeom prst="rect">
+                            <a:avLst/>
+                          </a:prstGeom>
+                        </pic:spPr>
+                      </pic:pic>
+                    </a:graphicData>
+                  </a:graphic>
+                </wp:inline>
+              </w:drawing>
+            </w:r>
           </w:p>
         </w:tc>
       </w:tr>
@@ -17679,9 +17798,9 @@
       </w:pPr>
     </w:p>
     <w:sectPr>
-      <w:headerReference w:type="even" r:id="rId68"/>
-      <w:headerReference w:type="default" r:id="rId69"/>
-      <w:headerReference w:type="first" r:id="rId70"/>
+      <w:headerReference w:type="even" r:id="rId70"/>
+      <w:headerReference w:type="default" r:id="rId71"/>
+      <w:headerReference w:type="first" r:id="rId72"/>
       <w:type w:val="continuous"/>
       <w:pgSz w:w="11906" w:h="16838"/>
       <w:pgMar w:top="1701" w:right="1134" w:bottom="1134" w:left="1134" w:header="568" w:footer="457" w:gutter="0"/>
@@ -22222,16 +22341,12 @@
 </file>
 
 <file path=customXml/item2.xml><?xml version="1.0" encoding="utf-8"?>
-<b:Sources xmlns:b="http://schemas.openxmlformats.org/officeDocument/2006/bibliography" xmlns="http://schemas.openxmlformats.org/officeDocument/2006/bibliography" SelectedStyle="\APASixthEditionOfficeOnline.xsl" StyleName="APA" Version="6"/>
-</file>
-
-<file path=customXml/item3.xml><?xml version="1.0" encoding="utf-8"?>
 <p:properties xmlns:p="http://schemas.microsoft.com/office/2006/metadata/properties" xmlns:xsi="http://www.w3.org/2001/XMLSchema-instance" xmlns:pc="http://schemas.microsoft.com/office/infopath/2007/PartnerControls">
   <documentManagement/>
 </p:properties>
 </file>
 
-<file path=customXml/item4.xml><?xml version="1.0" encoding="utf-8"?>
+<file path=customXml/item3.xml><?xml version="1.0" encoding="utf-8"?>
 <ct:contentTypeSchema xmlns:ct="http://schemas.microsoft.com/office/2006/metadata/contentType" xmlns:ma="http://schemas.microsoft.com/office/2006/metadata/properties/metaAttributes" ct:_="" ma:_="" ma:contentTypeName="Document" ma:contentTypeID="0x01010033E45C82FA6F1242BE0F0E8FD3AC3E42" ma:contentTypeVersion="12" ma:contentTypeDescription="Create a new document." ma:contentTypeScope="" ma:versionID="30540801b1b603089ef3c0001f4252d4">
   <xsd:schema xmlns:xsd="http://www.w3.org/2001/XMLSchema" xmlns:xs="http://www.w3.org/2001/XMLSchema" xmlns:p="http://schemas.microsoft.com/office/2006/metadata/properties" xmlns:ns3="8b07bbcc-12da-4100-93f1-9d8cf55f2d91" xmlns:ns4="63d80fdd-e085-4d40-a7ed-b240d1aa1699" targetNamespace="http://schemas.microsoft.com/office/2006/metadata/properties" ma:root="true" ma:fieldsID="669878f326e6a82dab07128741202fe0" ns3:_="" ns4:_="">
     <xsd:import namespace="8b07bbcc-12da-4100-93f1-9d8cf55f2d91"/>
@@ -22448,6 +22563,10 @@
 </ct:contentTypeSchema>
 </file>
 
+<file path=customXml/item4.xml><?xml version="1.0" encoding="utf-8"?>
+<b:Sources xmlns:b="http://schemas.openxmlformats.org/officeDocument/2006/bibliography" xmlns="http://schemas.openxmlformats.org/officeDocument/2006/bibliography" SelectedStyle="\APASixthEditionOfficeOnline.xsl" StyleName="APA" Version="6"/>
+</file>
+
 <file path=customXml/itemProps1.xml><?xml version="1.0" encoding="utf-8"?>
 <ds:datastoreItem xmlns:ds="http://schemas.openxmlformats.org/officeDocument/2006/customXml" ds:itemID="{A80EEEA6-436B-49D9-8C20-9336E244E8CE}">
   <ds:schemaRefs>
@@ -22457,14 +22576,6 @@
 </file>
 
 <file path=customXml/itemProps2.xml><?xml version="1.0" encoding="utf-8"?>
-<ds:datastoreItem xmlns:ds="http://schemas.openxmlformats.org/officeDocument/2006/customXml" ds:itemID="{869F35AA-8042-49C0-B7FC-4462D7549BD6}">
-  <ds:schemaRefs>
-    <ds:schemaRef ds:uri="http://schemas.openxmlformats.org/officeDocument/2006/bibliography"/>
-  </ds:schemaRefs>
-</ds:datastoreItem>
-</file>
-
-<file path=customXml/itemProps3.xml><?xml version="1.0" encoding="utf-8"?>
 <ds:datastoreItem xmlns:ds="http://schemas.openxmlformats.org/officeDocument/2006/customXml" ds:itemID="{DE34826B-69CA-4F73-92F8-D6287CBB69AF}">
   <ds:schemaRefs>
     <ds:schemaRef ds:uri="http://schemas.microsoft.com/office/2006/metadata/properties"/>
@@ -22473,7 +22584,7 @@
 </ds:datastoreItem>
 </file>
 
-<file path=customXml/itemProps4.xml><?xml version="1.0" encoding="utf-8"?>
+<file path=customXml/itemProps3.xml><?xml version="1.0" encoding="utf-8"?>
 <ds:datastoreItem xmlns:ds="http://schemas.openxmlformats.org/officeDocument/2006/customXml" ds:itemID="{7994E223-60DA-4A99-B37F-8BB056EE0767}">
   <ds:schemaRefs>
     <ds:schemaRef ds:uri="http://schemas.microsoft.com/office/2006/metadata/contentType"/>
@@ -22490,4 +22601,12 @@
     <ds:schemaRef ds:uri="http://schemas.microsoft.com/internal/obd"/>
   </ds:schemaRefs>
 </ds:datastoreItem>
+</file>
+
+<file path=customXml/itemProps4.xml><?xml version="1.0" encoding="utf-8"?>
+<ds:datastoreItem xmlns:ds="http://schemas.openxmlformats.org/officeDocument/2006/customXml" ds:itemID="{869F35AA-8042-49C0-B7FC-4462D7549BD6}">
+  <ds:schemaRefs>
+    <ds:schemaRef ds:uri="http://schemas.openxmlformats.org/officeDocument/2006/bibliography"/>
+  </ds:schemaRefs>
+</ds:datastoreItem>
 </file>
</xml_diff>

<commit_message>
Made new class for test
</commit_message>
<xml_diff>
--- a/Assessment Task Two 2023.V.1.0.docx
+++ b/Assessment Task Two 2023.V.1.0.docx
@@ -38,6 +38,15 @@
             </w:pPr>
             <w:bookmarkStart w:id="0" w:name="_Hlk49253072"/>
             <w:bookmarkEnd w:id="0"/>
+            <w:r>
+              <w:rPr>
+                <w:rFonts w:ascii="Tahoma" w:hAnsi="Tahoma" w:cs="Tahoma"/>
+                <w:b/>
+                <w:color w:val="FFFFFF" w:themeColor="background1"/>
+                <w:sz w:val="20"/>
+              </w:rPr>
+              <w:t>+</w:t>
+            </w:r>
             <w:r>
               <w:rPr>
                 <w:rFonts w:ascii="Tahoma" w:hAnsi="Tahoma" w:cs="Tahoma"/>
@@ -6796,59 +6805,6 @@
             <w:pPr>
               <w:pStyle w:val="NoSpacing"/>
             </w:pPr>
-            <w:r>
-              <w:rPr>
-                <w:noProof/>
-              </w:rPr>
-              <w:drawing>
-                <wp:inline distT="0" distB="0" distL="0" distR="0" wp14:anchorId="2F27C7B9" wp14:editId="7694A737">
-                  <wp:extent cx="2009140" cy="1438275"/>
-                  <wp:effectExtent l="0" t="0" r="0" b="9525"/>
-                  <wp:docPr id="35" name="Picture 35"/>
-                  <wp:cNvGraphicFramePr>
-                    <a:graphicFrameLocks xmlns:a="http://schemas.openxmlformats.org/drawingml/2006/main" noChangeAspect="1"/>
-                  </wp:cNvGraphicFramePr>
-                  <a:graphic xmlns:a="http://schemas.openxmlformats.org/drawingml/2006/main">
-                    <a:graphicData uri="http://schemas.openxmlformats.org/drawingml/2006/picture">
-                      <pic:pic xmlns:pic="http://schemas.openxmlformats.org/drawingml/2006/picture">
-                        <pic:nvPicPr>
-                          <pic:cNvPr id="0" name="Picture 2"/>
-                          <pic:cNvPicPr>
-                            <a:picLocks noChangeAspect="1" noChangeArrowheads="1"/>
-                          </pic:cNvPicPr>
-                        </pic:nvPicPr>
-                        <pic:blipFill>
-                          <a:blip r:embed="rId66">
-                            <a:extLst>
-                              <a:ext uri="{28A0092B-C50C-407E-A947-70E740481C1C}">
-                                <a14:useLocalDpi xmlns:a14="http://schemas.microsoft.com/office/drawing/2010/main" val="0"/>
-                              </a:ext>
-                            </a:extLst>
-                          </a:blip>
-                          <a:srcRect/>
-                          <a:stretch>
-                            <a:fillRect/>
-                          </a:stretch>
-                        </pic:blipFill>
-                        <pic:spPr bwMode="auto">
-                          <a:xfrm>
-                            <a:off x="0" y="0"/>
-                            <a:ext cx="2009140" cy="1438275"/>
-                          </a:xfrm>
-                          <a:prstGeom prst="rect">
-                            <a:avLst/>
-                          </a:prstGeom>
-                          <a:noFill/>
-                          <a:ln>
-                            <a:noFill/>
-                          </a:ln>
-                        </pic:spPr>
-                      </pic:pic>
-                    </a:graphicData>
-                  </a:graphic>
-                </wp:inline>
-              </w:drawing>
-            </w:r>
           </w:p>
           <w:p>
             <w:pPr>
@@ -6908,614 +6864,7 @@
           </w:tcPr>
           <w:p>
             <w:pPr>
-              <w:pStyle w:val="NoSpacing"/>
-            </w:pPr>
-          </w:p>
-          <w:p>
-            <w:pPr>
-              <w:autoSpaceDE w:val="0"/>
-              <w:autoSpaceDN w:val="0"/>
-              <w:adjustRightInd w:val="0"/>
-              <w:spacing w:after="0" w:line="240" w:lineRule="auto"/>
-              <w:rPr>
-                <w:rFonts w:ascii="Cascadia Mono" w:hAnsi="Cascadia Mono" w:cs="Cascadia Mono"/>
-                <w:color w:val="000000"/>
-                <w:sz w:val="19"/>
-                <w:szCs w:val="19"/>
-              </w:rPr>
-            </w:pPr>
-            <w:r>
-              <w:rPr>
-                <w:rFonts w:ascii="Cascadia Mono" w:hAnsi="Cascadia Mono" w:cs="Cascadia Mono"/>
-                <w:color w:val="000000"/>
-                <w:sz w:val="19"/>
-                <w:szCs w:val="19"/>
-              </w:rPr>
-              <w:t xml:space="preserve">        </w:t>
-            </w:r>
-            <w:r>
-              <w:rPr>
-                <w:rFonts w:ascii="Cascadia Mono" w:hAnsi="Cascadia Mono" w:cs="Cascadia Mono"/>
-                <w:color w:val="0000FF"/>
-                <w:sz w:val="19"/>
-                <w:szCs w:val="19"/>
-              </w:rPr>
-              <w:t>static</w:t>
-            </w:r>
-            <w:r>
-              <w:rPr>
-                <w:rFonts w:ascii="Cascadia Mono" w:hAnsi="Cascadia Mono" w:cs="Cascadia Mono"/>
-                <w:color w:val="000000"/>
-                <w:sz w:val="19"/>
-                <w:szCs w:val="19"/>
-              </w:rPr>
-              <w:t xml:space="preserve"> </w:t>
-            </w:r>
-            <w:r>
-              <w:rPr>
-                <w:rFonts w:ascii="Cascadia Mono" w:hAnsi="Cascadia Mono" w:cs="Cascadia Mono"/>
-                <w:color w:val="0000FF"/>
-                <w:sz w:val="19"/>
-                <w:szCs w:val="19"/>
-              </w:rPr>
-              <w:t>int</w:t>
-            </w:r>
-            <w:r>
-              <w:rPr>
-                <w:rFonts w:ascii="Cascadia Mono" w:hAnsi="Cascadia Mono" w:cs="Cascadia Mono"/>
-                <w:color w:val="000000"/>
-                <w:sz w:val="19"/>
-                <w:szCs w:val="19"/>
-              </w:rPr>
-              <w:t xml:space="preserve"> rows = </w:t>
-            </w:r>
-            <w:proofErr w:type="gramStart"/>
-            <w:r>
-              <w:rPr>
-                <w:rFonts w:ascii="Cascadia Mono" w:hAnsi="Cascadia Mono" w:cs="Cascadia Mono"/>
-                <w:color w:val="000000"/>
-                <w:sz w:val="19"/>
-                <w:szCs w:val="19"/>
-              </w:rPr>
-              <w:t>12;</w:t>
-            </w:r>
-            <w:proofErr w:type="gramEnd"/>
-          </w:p>
-          <w:p>
-            <w:pPr>
-              <w:autoSpaceDE w:val="0"/>
-              <w:autoSpaceDN w:val="0"/>
-              <w:adjustRightInd w:val="0"/>
-              <w:spacing w:after="0" w:line="240" w:lineRule="auto"/>
-              <w:rPr>
-                <w:rFonts w:ascii="Cascadia Mono" w:hAnsi="Cascadia Mono" w:cs="Cascadia Mono"/>
-                <w:color w:val="000000"/>
-                <w:sz w:val="19"/>
-                <w:szCs w:val="19"/>
-              </w:rPr>
-            </w:pPr>
-            <w:r>
-              <w:rPr>
-                <w:rFonts w:ascii="Cascadia Mono" w:hAnsi="Cascadia Mono" w:cs="Cascadia Mono"/>
-                <w:color w:val="000000"/>
-                <w:sz w:val="19"/>
-                <w:szCs w:val="19"/>
-              </w:rPr>
-              <w:t xml:space="preserve">        </w:t>
-            </w:r>
-            <w:r>
-              <w:rPr>
-                <w:rFonts w:ascii="Cascadia Mono" w:hAnsi="Cascadia Mono" w:cs="Cascadia Mono"/>
-                <w:color w:val="0000FF"/>
-                <w:sz w:val="19"/>
-                <w:szCs w:val="19"/>
-              </w:rPr>
-              <w:t>static</w:t>
-            </w:r>
-            <w:r>
-              <w:rPr>
-                <w:rFonts w:ascii="Cascadia Mono" w:hAnsi="Cascadia Mono" w:cs="Cascadia Mono"/>
-                <w:color w:val="000000"/>
-                <w:sz w:val="19"/>
-                <w:szCs w:val="19"/>
-              </w:rPr>
-              <w:t xml:space="preserve"> </w:t>
-            </w:r>
-            <w:r>
-              <w:rPr>
-                <w:rFonts w:ascii="Cascadia Mono" w:hAnsi="Cascadia Mono" w:cs="Cascadia Mono"/>
-                <w:color w:val="0000FF"/>
-                <w:sz w:val="19"/>
-                <w:szCs w:val="19"/>
-              </w:rPr>
-              <w:t>int</w:t>
-            </w:r>
-            <w:r>
-              <w:rPr>
-                <w:rFonts w:ascii="Cascadia Mono" w:hAnsi="Cascadia Mono" w:cs="Cascadia Mono"/>
-                <w:color w:val="000000"/>
-                <w:sz w:val="19"/>
-                <w:szCs w:val="19"/>
-              </w:rPr>
-              <w:t xml:space="preserve"> columns = </w:t>
-            </w:r>
-            <w:proofErr w:type="gramStart"/>
-            <w:r>
-              <w:rPr>
-                <w:rFonts w:ascii="Cascadia Mono" w:hAnsi="Cascadia Mono" w:cs="Cascadia Mono"/>
-                <w:color w:val="000000"/>
-                <w:sz w:val="19"/>
-                <w:szCs w:val="19"/>
-              </w:rPr>
-              <w:t>4;</w:t>
-            </w:r>
-            <w:proofErr w:type="gramEnd"/>
-          </w:p>
-          <w:p>
-            <w:pPr>
-              <w:autoSpaceDE w:val="0"/>
-              <w:autoSpaceDN w:val="0"/>
-              <w:adjustRightInd w:val="0"/>
-              <w:spacing w:after="0" w:line="240" w:lineRule="auto"/>
-              <w:rPr>
-                <w:rFonts w:ascii="Cascadia Mono" w:hAnsi="Cascadia Mono" w:cs="Cascadia Mono"/>
-                <w:color w:val="000000"/>
-                <w:sz w:val="19"/>
-                <w:szCs w:val="19"/>
-              </w:rPr>
-            </w:pPr>
-            <w:r>
-              <w:rPr>
-                <w:rFonts w:ascii="Cascadia Mono" w:hAnsi="Cascadia Mono" w:cs="Cascadia Mono"/>
-                <w:color w:val="000000"/>
-                <w:sz w:val="19"/>
-                <w:szCs w:val="19"/>
-              </w:rPr>
-              <w:t xml:space="preserve">        </w:t>
-            </w:r>
-            <w:r>
-              <w:rPr>
-                <w:rFonts w:ascii="Cascadia Mono" w:hAnsi="Cascadia Mono" w:cs="Cascadia Mono"/>
-                <w:color w:val="0000FF"/>
-                <w:sz w:val="19"/>
-                <w:szCs w:val="19"/>
-              </w:rPr>
-              <w:t>int</w:t>
-            </w:r>
-            <w:r>
-              <w:rPr>
-                <w:rFonts w:ascii="Cascadia Mono" w:hAnsi="Cascadia Mono" w:cs="Cascadia Mono"/>
-                <w:color w:val="000000"/>
-                <w:sz w:val="19"/>
-                <w:szCs w:val="19"/>
-              </w:rPr>
-              <w:t xml:space="preserve"> pointer = </w:t>
-            </w:r>
-            <w:proofErr w:type="gramStart"/>
-            <w:r>
-              <w:rPr>
-                <w:rFonts w:ascii="Cascadia Mono" w:hAnsi="Cascadia Mono" w:cs="Cascadia Mono"/>
-                <w:color w:val="000000"/>
-                <w:sz w:val="19"/>
-                <w:szCs w:val="19"/>
-              </w:rPr>
-              <w:t>0;</w:t>
-            </w:r>
-            <w:proofErr w:type="gramEnd"/>
-          </w:p>
-          <w:p>
-            <w:pPr>
               <w:spacing w:after="0"/>
-              <w:rPr>
-                <w:rFonts w:ascii="Cascadia Mono" w:hAnsi="Cascadia Mono" w:cs="Cascadia Mono"/>
-                <w:color w:val="000000"/>
-                <w:sz w:val="19"/>
-                <w:szCs w:val="19"/>
-              </w:rPr>
-            </w:pPr>
-            <w:r>
-              <w:rPr>
-                <w:rFonts w:ascii="Cascadia Mono" w:hAnsi="Cascadia Mono" w:cs="Cascadia Mono"/>
-                <w:color w:val="000000"/>
-                <w:sz w:val="19"/>
-                <w:szCs w:val="19"/>
-              </w:rPr>
-              <w:t xml:space="preserve">        </w:t>
-            </w:r>
-            <w:proofErr w:type="gramStart"/>
-            <w:r>
-              <w:rPr>
-                <w:rFonts w:ascii="Cascadia Mono" w:hAnsi="Cascadia Mono" w:cs="Cascadia Mono"/>
-                <w:color w:val="0000FF"/>
-                <w:sz w:val="19"/>
-                <w:szCs w:val="19"/>
-              </w:rPr>
-              <w:t>string</w:t>
-            </w:r>
-            <w:r>
-              <w:rPr>
-                <w:rFonts w:ascii="Cascadia Mono" w:hAnsi="Cascadia Mono" w:cs="Cascadia Mono"/>
-                <w:color w:val="000000"/>
-                <w:sz w:val="19"/>
-                <w:szCs w:val="19"/>
-              </w:rPr>
-              <w:t>[</w:t>
-            </w:r>
-            <w:proofErr w:type="gramEnd"/>
-            <w:r>
-              <w:rPr>
-                <w:rFonts w:ascii="Cascadia Mono" w:hAnsi="Cascadia Mono" w:cs="Cascadia Mono"/>
-                <w:color w:val="000000"/>
-                <w:sz w:val="19"/>
-                <w:szCs w:val="19"/>
-              </w:rPr>
-              <w:t xml:space="preserve">,] </w:t>
-            </w:r>
-            <w:proofErr w:type="spellStart"/>
-            <w:r>
-              <w:rPr>
-                <w:rFonts w:ascii="Cascadia Mono" w:hAnsi="Cascadia Mono" w:cs="Cascadia Mono"/>
-                <w:color w:val="000000"/>
-                <w:sz w:val="19"/>
-                <w:szCs w:val="19"/>
-              </w:rPr>
-              <w:t>multiArray</w:t>
-            </w:r>
-            <w:proofErr w:type="spellEnd"/>
-            <w:r>
-              <w:rPr>
-                <w:rFonts w:ascii="Cascadia Mono" w:hAnsi="Cascadia Mono" w:cs="Cascadia Mono"/>
-                <w:color w:val="000000"/>
-                <w:sz w:val="19"/>
-                <w:szCs w:val="19"/>
-              </w:rPr>
-              <w:t xml:space="preserve"> = </w:t>
-            </w:r>
-            <w:r>
-              <w:rPr>
-                <w:rFonts w:ascii="Cascadia Mono" w:hAnsi="Cascadia Mono" w:cs="Cascadia Mono"/>
-                <w:color w:val="0000FF"/>
-                <w:sz w:val="19"/>
-                <w:szCs w:val="19"/>
-              </w:rPr>
-              <w:t>new</w:t>
-            </w:r>
-            <w:r>
-              <w:rPr>
-                <w:rFonts w:ascii="Cascadia Mono" w:hAnsi="Cascadia Mono" w:cs="Cascadia Mono"/>
-                <w:color w:val="000000"/>
-                <w:sz w:val="19"/>
-                <w:szCs w:val="19"/>
-              </w:rPr>
-              <w:t xml:space="preserve"> </w:t>
-            </w:r>
-            <w:r>
-              <w:rPr>
-                <w:rFonts w:ascii="Cascadia Mono" w:hAnsi="Cascadia Mono" w:cs="Cascadia Mono"/>
-                <w:color w:val="0000FF"/>
-                <w:sz w:val="19"/>
-                <w:szCs w:val="19"/>
-              </w:rPr>
-              <w:t>string</w:t>
-            </w:r>
-            <w:r>
-              <w:rPr>
-                <w:rFonts w:ascii="Cascadia Mono" w:hAnsi="Cascadia Mono" w:cs="Cascadia Mono"/>
-                <w:color w:val="000000"/>
-                <w:sz w:val="19"/>
-                <w:szCs w:val="19"/>
-              </w:rPr>
-              <w:t>[rows, columns];</w:t>
-            </w:r>
-          </w:p>
-          <w:p>
-            <w:pPr>
-              <w:spacing w:after="0"/>
-              <w:rPr>
-                <w:rFonts w:ascii="Cascadia Mono" w:hAnsi="Cascadia Mono" w:cs="Cascadia Mono"/>
-                <w:color w:val="000000"/>
-                <w:sz w:val="19"/>
-                <w:szCs w:val="19"/>
-              </w:rPr>
-            </w:pPr>
-          </w:p>
-          <w:p>
-            <w:pPr>
-              <w:spacing w:after="0"/>
-              <w:rPr>
-                <w:rFonts w:ascii="Cascadia Mono" w:hAnsi="Cascadia Mono" w:cs="Cascadia Mono"/>
-                <w:color w:val="000000"/>
-                <w:sz w:val="19"/>
-                <w:szCs w:val="19"/>
-              </w:rPr>
-            </w:pPr>
-            <w:r>
-              <w:rPr>
-                <w:rFonts w:ascii="Cascadia Mono" w:hAnsi="Cascadia Mono" w:cs="Cascadia Mono"/>
-                <w:color w:val="000000"/>
-                <w:sz w:val="19"/>
-                <w:szCs w:val="19"/>
-              </w:rPr>
-              <w:t>Example:</w:t>
-            </w:r>
-          </w:p>
-          <w:p>
-            <w:pPr>
-              <w:autoSpaceDE w:val="0"/>
-              <w:autoSpaceDN w:val="0"/>
-              <w:adjustRightInd w:val="0"/>
-              <w:spacing w:after="0" w:line="240" w:lineRule="auto"/>
-              <w:rPr>
-                <w:rFonts w:ascii="Cascadia Mono" w:hAnsi="Cascadia Mono" w:cs="Cascadia Mono"/>
-                <w:color w:val="000000"/>
-                <w:sz w:val="19"/>
-                <w:szCs w:val="19"/>
-              </w:rPr>
-            </w:pPr>
-            <w:r>
-              <w:rPr>
-                <w:rFonts w:ascii="Cascadia Mono" w:hAnsi="Cascadia Mono" w:cs="Cascadia Mono"/>
-                <w:color w:val="000000"/>
-                <w:sz w:val="19"/>
-                <w:szCs w:val="19"/>
-              </w:rPr>
-              <w:t xml:space="preserve">                    </w:t>
-            </w:r>
-            <w:proofErr w:type="spellStart"/>
-            <w:proofErr w:type="gramStart"/>
-            <w:r>
-              <w:rPr>
-                <w:rFonts w:ascii="Cascadia Mono" w:hAnsi="Cascadia Mono" w:cs="Cascadia Mono"/>
-                <w:color w:val="000000"/>
-                <w:sz w:val="19"/>
-                <w:szCs w:val="19"/>
-              </w:rPr>
-              <w:t>multiArray</w:t>
-            </w:r>
-            <w:proofErr w:type="spellEnd"/>
-            <w:r>
-              <w:rPr>
-                <w:rFonts w:ascii="Cascadia Mono" w:hAnsi="Cascadia Mono" w:cs="Cascadia Mono"/>
-                <w:color w:val="000000"/>
-                <w:sz w:val="19"/>
-                <w:szCs w:val="19"/>
-              </w:rPr>
-              <w:t>[</w:t>
-            </w:r>
-            <w:proofErr w:type="gramEnd"/>
-            <w:r>
-              <w:rPr>
-                <w:rFonts w:ascii="Cascadia Mono" w:hAnsi="Cascadia Mono" w:cs="Cascadia Mono"/>
-                <w:color w:val="000000"/>
-                <w:sz w:val="19"/>
-                <w:szCs w:val="19"/>
-              </w:rPr>
-              <w:t xml:space="preserve">0, 0] = </w:t>
-            </w:r>
-            <w:r>
-              <w:rPr>
-                <w:rFonts w:ascii="Cascadia Mono" w:hAnsi="Cascadia Mono" w:cs="Cascadia Mono"/>
-                <w:color w:val="A31515"/>
-                <w:sz w:val="19"/>
-                <w:szCs w:val="19"/>
-              </w:rPr>
-              <w:t>"Name A"</w:t>
-            </w:r>
-            <w:r>
-              <w:rPr>
-                <w:rFonts w:ascii="Cascadia Mono" w:hAnsi="Cascadia Mono" w:cs="Cascadia Mono"/>
-                <w:color w:val="000000"/>
-                <w:sz w:val="19"/>
-                <w:szCs w:val="19"/>
-              </w:rPr>
-              <w:t>;</w:t>
-            </w:r>
-          </w:p>
-          <w:p>
-            <w:pPr>
-              <w:autoSpaceDE w:val="0"/>
-              <w:autoSpaceDN w:val="0"/>
-              <w:adjustRightInd w:val="0"/>
-              <w:spacing w:after="0" w:line="240" w:lineRule="auto"/>
-              <w:rPr>
-                <w:rFonts w:ascii="Cascadia Mono" w:hAnsi="Cascadia Mono" w:cs="Cascadia Mono"/>
-                <w:color w:val="000000"/>
-                <w:sz w:val="19"/>
-                <w:szCs w:val="19"/>
-              </w:rPr>
-            </w:pPr>
-            <w:r>
-              <w:rPr>
-                <w:rFonts w:ascii="Cascadia Mono" w:hAnsi="Cascadia Mono" w:cs="Cascadia Mono"/>
-                <w:color w:val="000000"/>
-                <w:sz w:val="19"/>
-                <w:szCs w:val="19"/>
-              </w:rPr>
-              <w:t xml:space="preserve">                    </w:t>
-            </w:r>
-            <w:proofErr w:type="spellStart"/>
-            <w:proofErr w:type="gramStart"/>
-            <w:r>
-              <w:rPr>
-                <w:rFonts w:ascii="Cascadia Mono" w:hAnsi="Cascadia Mono" w:cs="Cascadia Mono"/>
-                <w:color w:val="000000"/>
-                <w:sz w:val="19"/>
-                <w:szCs w:val="19"/>
-              </w:rPr>
-              <w:t>multiArray</w:t>
-            </w:r>
-            <w:proofErr w:type="spellEnd"/>
-            <w:r>
-              <w:rPr>
-                <w:rFonts w:ascii="Cascadia Mono" w:hAnsi="Cascadia Mono" w:cs="Cascadia Mono"/>
-                <w:color w:val="000000"/>
-                <w:sz w:val="19"/>
-                <w:szCs w:val="19"/>
-              </w:rPr>
-              <w:t>[</w:t>
-            </w:r>
-            <w:proofErr w:type="gramEnd"/>
-            <w:r>
-              <w:rPr>
-                <w:rFonts w:ascii="Cascadia Mono" w:hAnsi="Cascadia Mono" w:cs="Cascadia Mono"/>
-                <w:color w:val="000000"/>
-                <w:sz w:val="19"/>
-                <w:szCs w:val="19"/>
-              </w:rPr>
-              <w:t xml:space="preserve">0, 1] = </w:t>
-            </w:r>
-            <w:r>
-              <w:rPr>
-                <w:rFonts w:ascii="Cascadia Mono" w:hAnsi="Cascadia Mono" w:cs="Cascadia Mono"/>
-                <w:color w:val="A31515"/>
-                <w:sz w:val="19"/>
-                <w:szCs w:val="19"/>
-              </w:rPr>
-              <w:t>"Category B"</w:t>
-            </w:r>
-            <w:r>
-              <w:rPr>
-                <w:rFonts w:ascii="Cascadia Mono" w:hAnsi="Cascadia Mono" w:cs="Cascadia Mono"/>
-                <w:color w:val="000000"/>
-                <w:sz w:val="19"/>
-                <w:szCs w:val="19"/>
-              </w:rPr>
-              <w:t>;</w:t>
-            </w:r>
-          </w:p>
-          <w:p>
-            <w:pPr>
-              <w:autoSpaceDE w:val="0"/>
-              <w:autoSpaceDN w:val="0"/>
-              <w:adjustRightInd w:val="0"/>
-              <w:spacing w:after="0" w:line="240" w:lineRule="auto"/>
-              <w:rPr>
-                <w:rFonts w:ascii="Cascadia Mono" w:hAnsi="Cascadia Mono" w:cs="Cascadia Mono"/>
-                <w:color w:val="000000"/>
-                <w:sz w:val="19"/>
-                <w:szCs w:val="19"/>
-              </w:rPr>
-            </w:pPr>
-            <w:r>
-              <w:rPr>
-                <w:rFonts w:ascii="Cascadia Mono" w:hAnsi="Cascadia Mono" w:cs="Cascadia Mono"/>
-                <w:color w:val="000000"/>
-                <w:sz w:val="19"/>
-                <w:szCs w:val="19"/>
-              </w:rPr>
-              <w:t xml:space="preserve">                    </w:t>
-            </w:r>
-            <w:proofErr w:type="spellStart"/>
-            <w:r>
-              <w:rPr>
-                <w:rFonts w:ascii="Cascadia Mono" w:hAnsi="Cascadia Mono" w:cs="Cascadia Mono"/>
-                <w:color w:val="000000"/>
-                <w:sz w:val="19"/>
-                <w:szCs w:val="19"/>
-              </w:rPr>
-              <w:t>multiArray</w:t>
-            </w:r>
-            <w:proofErr w:type="spellEnd"/>
-            <w:r>
-              <w:rPr>
-                <w:rFonts w:ascii="Cascadia Mono" w:hAnsi="Cascadia Mono" w:cs="Cascadia Mono"/>
-                <w:color w:val="000000"/>
-                <w:sz w:val="19"/>
-                <w:szCs w:val="19"/>
-              </w:rPr>
-              <w:t xml:space="preserve">[0, 2] = </w:t>
-            </w:r>
-            <w:r>
-              <w:rPr>
-                <w:rFonts w:ascii="Cascadia Mono" w:hAnsi="Cascadia Mono" w:cs="Cascadia Mono"/>
-                <w:color w:val="A31515"/>
-                <w:sz w:val="19"/>
-                <w:szCs w:val="19"/>
-              </w:rPr>
-              <w:t>"Structure A"</w:t>
-            </w:r>
-            <w:r>
-              <w:rPr>
-                <w:rFonts w:ascii="Cascadia Mono" w:hAnsi="Cascadia Mono" w:cs="Cascadia Mono"/>
-                <w:color w:val="000000"/>
-                <w:sz w:val="19"/>
-                <w:szCs w:val="19"/>
-              </w:rPr>
-              <w:t>;</w:t>
-            </w:r>
-          </w:p>
-          <w:p>
-            <w:pPr>
-              <w:spacing w:after="0"/>
-              <w:rPr>
-                <w:rFonts w:ascii="Cascadia Mono" w:hAnsi="Cascadia Mono" w:cs="Cascadia Mono"/>
-                <w:color w:val="000000"/>
-                <w:sz w:val="19"/>
-                <w:szCs w:val="19"/>
-              </w:rPr>
-            </w:pPr>
-            <w:r>
-              <w:rPr>
-                <w:rFonts w:ascii="Cascadia Mono" w:hAnsi="Cascadia Mono" w:cs="Cascadia Mono"/>
-                <w:color w:val="000000"/>
-                <w:sz w:val="19"/>
-                <w:szCs w:val="19"/>
-              </w:rPr>
-              <w:t xml:space="preserve">                    </w:t>
-            </w:r>
-            <w:proofErr w:type="spellStart"/>
-            <w:proofErr w:type="gramStart"/>
-            <w:r>
-              <w:rPr>
-                <w:rFonts w:ascii="Cascadia Mono" w:hAnsi="Cascadia Mono" w:cs="Cascadia Mono"/>
-                <w:color w:val="000000"/>
-                <w:sz w:val="19"/>
-                <w:szCs w:val="19"/>
-              </w:rPr>
-              <w:t>multiArray</w:t>
-            </w:r>
-            <w:proofErr w:type="spellEnd"/>
-            <w:r>
-              <w:rPr>
-                <w:rFonts w:ascii="Cascadia Mono" w:hAnsi="Cascadia Mono" w:cs="Cascadia Mono"/>
-                <w:color w:val="000000"/>
-                <w:sz w:val="19"/>
-                <w:szCs w:val="19"/>
-              </w:rPr>
-              <w:t>[</w:t>
-            </w:r>
-            <w:proofErr w:type="gramEnd"/>
-            <w:r>
-              <w:rPr>
-                <w:rFonts w:ascii="Cascadia Mono" w:hAnsi="Cascadia Mono" w:cs="Cascadia Mono"/>
-                <w:color w:val="000000"/>
-                <w:sz w:val="19"/>
-                <w:szCs w:val="19"/>
-              </w:rPr>
-              <w:t xml:space="preserve">0, 3] = </w:t>
-            </w:r>
-            <w:r>
-              <w:rPr>
-                <w:rFonts w:ascii="Cascadia Mono" w:hAnsi="Cascadia Mono" w:cs="Cascadia Mono"/>
-                <w:color w:val="A31515"/>
-                <w:sz w:val="19"/>
-                <w:szCs w:val="19"/>
-              </w:rPr>
-              <w:t>"Definition A"</w:t>
-            </w:r>
-            <w:r>
-              <w:rPr>
-                <w:rFonts w:ascii="Cascadia Mono" w:hAnsi="Cascadia Mono" w:cs="Cascadia Mono"/>
-                <w:color w:val="000000"/>
-                <w:sz w:val="19"/>
-                <w:szCs w:val="19"/>
-              </w:rPr>
-              <w:t>;</w:t>
-            </w:r>
-          </w:p>
-          <w:p>
-            <w:pPr>
-              <w:pStyle w:val="NoSpacing"/>
               <w:rPr>
                 <w:sz w:val="32"/>
               </w:rPr>
@@ -7866,7 +7215,7 @@
             <w:pPr>
               <w:spacing w:after="60"/>
             </w:pPr>
-            <w:hyperlink r:id="rId67" w:history="1">
+            <w:hyperlink r:id="rId66" w:history="1">
               <w:r>
                 <w:rPr>
                   <w:rStyle w:val="Hyperlink"/>
@@ -7966,7 +7315,7 @@
                           <pic:cNvPicPr/>
                         </pic:nvPicPr>
                         <pic:blipFill>
-                          <a:blip r:embed="rId68"/>
+                          <a:blip r:embed="rId67"/>
                           <a:stretch>
                             <a:fillRect/>
                           </a:stretch>
@@ -8072,7 +7421,7 @@
                           <pic:cNvPicPr/>
                         </pic:nvPicPr>
                         <pic:blipFill>
-                          <a:blip r:embed="rId69"/>
+                          <a:blip r:embed="rId68"/>
                           <a:stretch>
                             <a:fillRect/>
                           </a:stretch>
@@ -17798,9 +17147,9 @@
       </w:pPr>
     </w:p>
     <w:sectPr>
-      <w:headerReference w:type="even" r:id="rId70"/>
-      <w:headerReference w:type="default" r:id="rId71"/>
-      <w:headerReference w:type="first" r:id="rId72"/>
+      <w:headerReference w:type="even" r:id="rId69"/>
+      <w:headerReference w:type="default" r:id="rId70"/>
+      <w:headerReference w:type="first" r:id="rId71"/>
       <w:type w:val="continuous"/>
       <w:pgSz w:w="11906" w:h="16838"/>
       <w:pgMar w:top="1701" w:right="1134" w:bottom="1134" w:left="1134" w:header="568" w:footer="457" w:gutter="0"/>
@@ -22332,18 +21681,13 @@
 </file>
 
 <file path=customXml/item1.xml><?xml version="1.0" encoding="utf-8"?>
-<?mso-contentType ?>
-<FormTemplates xmlns="http://schemas.microsoft.com/sharepoint/v3/contenttype/forms">
-  <Display>DocumentLibraryForm</Display>
-  <Edit>DocumentLibraryForm</Edit>
-  <New>DocumentLibraryForm</New>
-</FormTemplates>
+<p:properties xmlns:p="http://schemas.microsoft.com/office/2006/metadata/properties" xmlns:xsi="http://www.w3.org/2001/XMLSchema-instance" xmlns:pc="http://schemas.microsoft.com/office/infopath/2007/PartnerControls">
+  <documentManagement/>
+</p:properties>
 </file>
 
 <file path=customXml/item2.xml><?xml version="1.0" encoding="utf-8"?>
-<p:properties xmlns:p="http://schemas.microsoft.com/office/2006/metadata/properties" xmlns:xsi="http://www.w3.org/2001/XMLSchema-instance" xmlns:pc="http://schemas.microsoft.com/office/infopath/2007/PartnerControls">
-  <documentManagement/>
-</p:properties>
+<b:Sources xmlns:b="http://schemas.openxmlformats.org/officeDocument/2006/bibliography" xmlns="http://schemas.openxmlformats.org/officeDocument/2006/bibliography" SelectedStyle="\APASixthEditionOfficeOnline.xsl" StyleName="APA" Version="6"/>
 </file>
 
 <file path=customXml/item3.xml><?xml version="1.0" encoding="utf-8"?>
@@ -22564,22 +21908,27 @@
 </file>
 
 <file path=customXml/item4.xml><?xml version="1.0" encoding="utf-8"?>
-<b:Sources xmlns:b="http://schemas.openxmlformats.org/officeDocument/2006/bibliography" xmlns="http://schemas.openxmlformats.org/officeDocument/2006/bibliography" SelectedStyle="\APASixthEditionOfficeOnline.xsl" StyleName="APA" Version="6"/>
+<?mso-contentType ?>
+<FormTemplates xmlns="http://schemas.microsoft.com/sharepoint/v3/contenttype/forms">
+  <Display>DocumentLibraryForm</Display>
+  <Edit>DocumentLibraryForm</Edit>
+  <New>DocumentLibraryForm</New>
+</FormTemplates>
 </file>
 
 <file path=customXml/itemProps1.xml><?xml version="1.0" encoding="utf-8"?>
-<ds:datastoreItem xmlns:ds="http://schemas.openxmlformats.org/officeDocument/2006/customXml" ds:itemID="{A80EEEA6-436B-49D9-8C20-9336E244E8CE}">
+<ds:datastoreItem xmlns:ds="http://schemas.openxmlformats.org/officeDocument/2006/customXml" ds:itemID="{DE34826B-69CA-4F73-92F8-D6287CBB69AF}">
   <ds:schemaRefs>
-    <ds:schemaRef ds:uri="http://schemas.microsoft.com/sharepoint/v3/contenttype/forms"/>
+    <ds:schemaRef ds:uri="http://schemas.microsoft.com/office/2006/metadata/properties"/>
+    <ds:schemaRef ds:uri="http://schemas.microsoft.com/office/infopath/2007/PartnerControls"/>
   </ds:schemaRefs>
 </ds:datastoreItem>
 </file>
 
 <file path=customXml/itemProps2.xml><?xml version="1.0" encoding="utf-8"?>
-<ds:datastoreItem xmlns:ds="http://schemas.openxmlformats.org/officeDocument/2006/customXml" ds:itemID="{DE34826B-69CA-4F73-92F8-D6287CBB69AF}">
+<ds:datastoreItem xmlns:ds="http://schemas.openxmlformats.org/officeDocument/2006/customXml" ds:itemID="{869F35AA-8042-49C0-B7FC-4462D7549BD6}">
   <ds:schemaRefs>
-    <ds:schemaRef ds:uri="http://schemas.microsoft.com/office/2006/metadata/properties"/>
-    <ds:schemaRef ds:uri="http://schemas.microsoft.com/office/infopath/2007/PartnerControls"/>
+    <ds:schemaRef ds:uri="http://schemas.openxmlformats.org/officeDocument/2006/bibliography"/>
   </ds:schemaRefs>
 </ds:datastoreItem>
 </file>
@@ -22604,9 +21953,9 @@
 </file>
 
 <file path=customXml/itemProps4.xml><?xml version="1.0" encoding="utf-8"?>
-<ds:datastoreItem xmlns:ds="http://schemas.openxmlformats.org/officeDocument/2006/customXml" ds:itemID="{869F35AA-8042-49C0-B7FC-4462D7549BD6}">
+<ds:datastoreItem xmlns:ds="http://schemas.openxmlformats.org/officeDocument/2006/customXml" ds:itemID="{A80EEEA6-436B-49D9-8C20-9336E244E8CE}">
   <ds:schemaRefs>
-    <ds:schemaRef ds:uri="http://schemas.openxmlformats.org/officeDocument/2006/bibliography"/>
+    <ds:schemaRef ds:uri="http://schemas.microsoft.com/sharepoint/v3/contenttype/forms"/>
   </ds:schemaRefs>
 </ds:datastoreItem>
 </file>
</xml_diff>